<commit_message>
[EDIT] class diagram + cahier des charges
</commit_message>
<xml_diff>
--- a/Scrabble/src/documentation/Cahier des charges.docx
+++ b/Scrabble/src/documentation/Cahier des charges.docx
@@ -131,67 +131,27 @@
     </w:p>
     <w:p>
       <w:r>
-        <w:t>Bleu ciel</w:t>
-      </w:r>
-      <w:r>
-        <w:t xml:space="preserve"> : </w:t>
-      </w:r>
-      <w:r>
-        <w:t>lettre</w:t>
-      </w:r>
-      <w:r>
-        <w:t xml:space="preserve"> compte</w:t>
-      </w:r>
-      <w:r>
-        <w:t xml:space="preserve"> double</w:t>
-      </w:r>
-      <w:r>
-        <w:t xml:space="preserve"> (</w:t>
-      </w:r>
-      <w:r>
-        <w:t>L</w:t>
-      </w:r>
-      <w:r>
-        <w:t>D)</w:t>
-      </w:r>
-    </w:p>
-    <w:p>
-      <w:r>
-        <w:t xml:space="preserve">Rouge : </w:t>
-      </w:r>
-      <w:r>
-        <w:t xml:space="preserve">mot </w:t>
-      </w:r>
-      <w:r>
-        <w:t xml:space="preserve">compte </w:t>
-      </w:r>
-      <w:r>
-        <w:t>triple</w:t>
-      </w:r>
-      <w:r>
-        <w:t xml:space="preserve"> (MT) </w:t>
-      </w:r>
-    </w:p>
-    <w:p>
-      <w:r>
-        <w:t xml:space="preserve">Bleu foncé : lettre </w:t>
-      </w:r>
-      <w:r>
-        <w:t xml:space="preserve">compte </w:t>
-      </w:r>
-      <w:r>
-        <w:t>triple (LT)</w:t>
-      </w:r>
-    </w:p>
-    <w:p>
-      <w:r>
-        <w:t xml:space="preserve">Rose : mot </w:t>
-      </w:r>
-      <w:r>
-        <w:t xml:space="preserve">compte </w:t>
-      </w:r>
-      <w:r>
-        <w:t>double (MD)</w:t>
+        <w:t>Bleu ciel : lettre compte double (LD)</w:t>
+      </w:r>
+    </w:p>
+    <w:p>
+      <w:r>
+        <w:t xml:space="preserve">Rouge : mot compte triple (MT) </w:t>
+      </w:r>
+    </w:p>
+    <w:p>
+      <w:r>
+        <w:t>Bleu foncé : lettre compte triple (LT)</w:t>
+      </w:r>
+    </w:p>
+    <w:p>
+      <w:r>
+        <w:t>Rose : mot compte double (MD)</w:t>
+      </w:r>
+    </w:p>
+    <w:p>
+      <w:r>
+        <w:t>Vert : mot compte simple (MS)</w:t>
       </w:r>
     </w:p>
     <w:p/>
@@ -251,7 +211,6 @@
         </w:numPr>
       </w:pPr>
       <w:r>
-        <w:lastRenderedPageBreak/>
         <w:t>Chevalet de 7 lettres par joueurs</w:t>
       </w:r>
     </w:p>
@@ -290,13 +249,7 @@
         </w:numPr>
       </w:pPr>
       <w:r>
-        <w:t xml:space="preserve">Multiplier le mot ou la lettre poser sur un </w:t>
-      </w:r>
-      <w:r>
-        <w:t>des cases colorées</w:t>
-      </w:r>
-      <w:r>
-        <w:t xml:space="preserve"> </w:t>
+        <w:t xml:space="preserve">Multiplier le mot ou la lettre poser sur un des cases colorées </w:t>
       </w:r>
     </w:p>
     <w:p>
@@ -308,16 +261,7 @@
         </w:numPr>
       </w:pPr>
       <w:r>
-        <w:t xml:space="preserve">Si </w:t>
-      </w:r>
-      <w:r>
-        <w:t>le joueur</w:t>
-      </w:r>
-      <w:r>
-        <w:t xml:space="preserve"> aligne</w:t>
-      </w:r>
-      <w:r>
-        <w:t xml:space="preserve"> toutes les 7 lettres dans un mot, il obtient un bonus de 50 points</w:t>
+        <w:t>Si le joueur aligne toutes les 7 lettres dans un mot, il obtient un bonus de 50 points</w:t>
       </w:r>
     </w:p>
     <w:p>
@@ -329,10 +273,7 @@
         </w:numPr>
       </w:pPr>
       <w:r>
-        <w:t>Les cases multiplicatrices</w:t>
-      </w:r>
-      <w:r>
-        <w:t xml:space="preserve"> ne comptent que pour le premier mot placé dessus</w:t>
+        <w:t>Les cases multiplicatrices ne comptent que pour le premier mot placé dessus</w:t>
       </w:r>
     </w:p>
     <w:p>
@@ -382,19 +323,7 @@
         <w:rPr>
           <w:b/>
         </w:rPr>
-        <w:t xml:space="preserve">Valeurs </w:t>
-      </w:r>
-      <w:r>
-        <w:rPr>
-          <w:b/>
-        </w:rPr>
-        <w:t xml:space="preserve">et nombre </w:t>
-      </w:r>
-      <w:r>
-        <w:rPr>
-          <w:b/>
-        </w:rPr>
-        <w:t>des lettres :</w:t>
+        <w:t>Valeurs et nombre des lettres :</w:t>
       </w:r>
     </w:p>
     <w:p>
@@ -404,141 +333,45 @@
     </w:p>
     <w:p>
       <w:r>
-        <w:t>1 point :</w:t>
-      </w:r>
-      <w:r>
-        <w:t xml:space="preserve"> E x</w:t>
-      </w:r>
-      <w:r>
-        <w:t>1</w:t>
-      </w:r>
-      <w:r>
-        <w:t>5, A x9, I x</w:t>
-      </w:r>
-      <w:r>
-        <w:t xml:space="preserve">8, </w:t>
-      </w:r>
-      <w:r>
-        <w:t>N x6, O x6, R x</w:t>
-      </w:r>
-      <w:r>
-        <w:t>6</w:t>
-      </w:r>
-      <w:r>
-        <w:t>, S x6, T x6, U x6, L x5</w:t>
-      </w:r>
-    </w:p>
-    <w:p>
-      <w:r>
-        <w:t>2</w:t>
-      </w:r>
-      <w:r>
-        <w:t xml:space="preserve"> point</w:t>
-      </w:r>
-      <w:r>
-        <w:t>s</w:t>
+        <w:t>1 point : E x15, A x9, I x8, N x6, O x6, R x6, S x6, T x6, U x6, L x5</w:t>
+      </w:r>
+    </w:p>
+    <w:p>
+      <w:r>
+        <w:t>2 points : D x3, G x2, M x3</w:t>
+      </w:r>
+    </w:p>
+    <w:p>
+      <w:r>
+        <w:t>3 points : B x2, C x2, P x2</w:t>
+      </w:r>
+    </w:p>
+    <w:p>
+      <w:r>
+        <w:t>4 points : F x2, H x2, V x2</w:t>
+      </w:r>
+    </w:p>
+    <w:p>
+      <w:r>
+        <w:t>8 point : J x1, Q x1</w:t>
+      </w:r>
+    </w:p>
+    <w:p>
+      <w:r>
+        <w:t>10 points : K x1, W x1, X x1, Y x1, Z x1</w:t>
+      </w:r>
+    </w:p>
+    <w:p/>
+    <w:p>
+      <w:r>
+        <w:rPr>
+          <w:b/>
+        </w:rPr>
+        <w:t>Fonctionnalités</w:t>
       </w:r>
       <w:r>
         <w:t> :</w:t>
       </w:r>
-      <w:r>
-        <w:t xml:space="preserve"> </w:t>
-      </w:r>
-      <w:r>
-        <w:t xml:space="preserve">D x3, G x2, </w:t>
-      </w:r>
-      <w:r>
-        <w:t>M x3</w:t>
-      </w:r>
-    </w:p>
-    <w:p>
-      <w:r>
-        <w:t>3</w:t>
-      </w:r>
-      <w:r>
-        <w:t xml:space="preserve"> point</w:t>
-      </w:r>
-      <w:r>
-        <w:t>s</w:t>
-      </w:r>
-      <w:r>
-        <w:t> :</w:t>
-      </w:r>
-      <w:r>
-        <w:t xml:space="preserve"> </w:t>
-      </w:r>
-      <w:r>
-        <w:t>B x2, C x2, P x2</w:t>
-      </w:r>
-    </w:p>
-    <w:p>
-      <w:r>
-        <w:t>4</w:t>
-      </w:r>
-      <w:r>
-        <w:t xml:space="preserve"> point</w:t>
-      </w:r>
-      <w:r>
-        <w:t>s</w:t>
-      </w:r>
-      <w:r>
-        <w:t> :</w:t>
-      </w:r>
-      <w:r>
-        <w:t xml:space="preserve"> </w:t>
-      </w:r>
-      <w:r>
-        <w:t>F x2, H x2, V x2</w:t>
-      </w:r>
-    </w:p>
-    <w:p>
-      <w:r>
-        <w:t>8</w:t>
-      </w:r>
-      <w:r>
-        <w:t xml:space="preserve"> point :</w:t>
-      </w:r>
-      <w:r>
-        <w:t xml:space="preserve"> </w:t>
-      </w:r>
-      <w:r>
-        <w:t>J x1, Q x1</w:t>
-      </w:r>
-    </w:p>
-    <w:p>
-      <w:r>
-        <w:t>1</w:t>
-      </w:r>
-      <w:r>
-        <w:t>0</w:t>
-      </w:r>
-      <w:r>
-        <w:t xml:space="preserve"> point</w:t>
-      </w:r>
-      <w:r>
-        <w:t>s</w:t>
-      </w:r>
-      <w:r>
-        <w:t> :</w:t>
-      </w:r>
-      <w:r>
-        <w:t xml:space="preserve"> </w:t>
-      </w:r>
-      <w:r>
-        <w:t>K x1, W x1, X x1, Y x1, Z x1</w:t>
-      </w:r>
-    </w:p>
-    <w:p/>
-    <w:p>
-      <w:r>
-        <w:rPr>
-          <w:b/>
-        </w:rPr>
-        <w:t>Fonctionnalités</w:t>
-      </w:r>
-      <w:r>
-        <w:t> :</w:t>
-      </w:r>
     </w:p>
     <w:p>
       <w:pPr>
@@ -609,10 +442,7 @@
         </w:numPr>
       </w:pPr>
       <w:r>
-        <w:t>Echanger les lettres</w:t>
-      </w:r>
-      <w:r>
-        <w:t xml:space="preserve"> (</w:t>
+        <w:t>Echanger les lettres (</w:t>
       </w:r>
       <w:r>
         <w:rPr>
@@ -621,10 +451,7 @@
         <w:t>si un joueurs échange des lettres alors il passera son tour de jouer</w:t>
       </w:r>
       <w:r>
-        <w:t>)</w:t>
-      </w:r>
-      <w:r>
-        <w:t xml:space="preserve"> </w:t>
+        <w:t xml:space="preserve">) </w:t>
       </w:r>
     </w:p>
     <w:p>
@@ -658,8 +485,6 @@
       <w:r>
         <w:t xml:space="preserve"> Stocker les mots du dictionnaire dans une base de données</w:t>
       </w:r>
-      <w:bookmarkStart w:id="0" w:name="_GoBack"/>
-      <w:bookmarkEnd w:id="0"/>
     </w:p>
     <w:p>
       <w:pPr>
@@ -778,7 +603,6 @@
         </w:numPr>
       </w:pPr>
       <w:r>
-        <w:lastRenderedPageBreak/>
         <w:t xml:space="preserve">Résultat de la partie </w:t>
       </w:r>
     </w:p>
@@ -793,6 +617,184 @@
       <w:r>
         <w:t xml:space="preserve">Afficher le gagnant de la partie </w:t>
       </w:r>
+    </w:p>
+    <w:p/>
+    <w:p>
+      <w:pPr>
+        <w:rPr>
+          <w:b/>
+        </w:rPr>
+      </w:pPr>
+      <w:r>
+        <w:rPr>
+          <w:b/>
+        </w:rPr>
+        <w:t xml:space="preserve">Bonne pratique de </w:t>
+      </w:r>
+      <w:r>
+        <w:rPr>
+          <w:b/>
+        </w:rPr>
+        <w:t>codages :</w:t>
+      </w:r>
+    </w:p>
+    <w:p>
+      <w:pPr>
+        <w:pStyle w:val="Paragraphedeliste"/>
+        <w:numPr>
+          <w:ilvl w:val="0"/>
+          <w:numId w:val="4"/>
+        </w:numPr>
+      </w:pPr>
+      <w:r>
+        <w:t xml:space="preserve">Faut des commentaires explicites dans code et commit </w:t>
+      </w:r>
+    </w:p>
+    <w:p>
+      <w:pPr>
+        <w:pStyle w:val="Paragraphedeliste"/>
+        <w:numPr>
+          <w:ilvl w:val="0"/>
+          <w:numId w:val="4"/>
+        </w:numPr>
+      </w:pPr>
+      <w:r>
+        <w:t>Indentation codes</w:t>
+      </w:r>
+    </w:p>
+    <w:p>
+      <w:pPr>
+        <w:pStyle w:val="Paragraphedeliste"/>
+        <w:numPr>
+          <w:ilvl w:val="0"/>
+          <w:numId w:val="4"/>
+        </w:numPr>
+      </w:pPr>
+      <w:r>
+        <w:t xml:space="preserve">Nommages de variables, attributs et méthodes explicites </w:t>
+      </w:r>
+    </w:p>
+    <w:p>
+      <w:pPr>
+        <w:pStyle w:val="Paragraphedeliste"/>
+        <w:numPr>
+          <w:ilvl w:val="0"/>
+          <w:numId w:val="4"/>
+        </w:numPr>
+      </w:pPr>
+      <w:r>
+        <w:t xml:space="preserve">Pour les listes toujours avec </w:t>
+      </w:r>
+      <w:r>
+        <w:rPr>
+          <w:b/>
+        </w:rPr>
+        <w:t>« S »</w:t>
+      </w:r>
+      <w:r>
+        <w:t xml:space="preserve"> à la fin</w:t>
+      </w:r>
+    </w:p>
+    <w:p>
+      <w:pPr>
+        <w:pStyle w:val="Paragraphedeliste"/>
+        <w:numPr>
+          <w:ilvl w:val="0"/>
+          <w:numId w:val="4"/>
+        </w:numPr>
+      </w:pPr>
+      <w:r>
+        <w:t xml:space="preserve">Avant toute modification faut </w:t>
+      </w:r>
+      <w:r>
+        <w:rPr>
+          <w:b/>
+        </w:rPr>
+        <w:t>git pull</w:t>
+      </w:r>
+      <w:r>
+        <w:t xml:space="preserve"> pour avoir les dernières modifications</w:t>
+      </w:r>
+    </w:p>
+    <w:p>
+      <w:pPr>
+        <w:pStyle w:val="Paragraphedeliste"/>
+        <w:numPr>
+          <w:ilvl w:val="0"/>
+          <w:numId w:val="4"/>
+        </w:numPr>
+      </w:pPr>
+      <w:r>
+        <w:t>Les commentaires en français et les nommages en anglais (si possible)</w:t>
+      </w:r>
+    </w:p>
+    <w:p>
+      <w:pPr>
+        <w:pStyle w:val="Paragraphedeliste"/>
+        <w:numPr>
+          <w:ilvl w:val="0"/>
+          <w:numId w:val="4"/>
+        </w:numPr>
+      </w:pPr>
+      <w:r>
+        <w:t xml:space="preserve">Sur les débogages faut préciser que c’est </w:t>
+      </w:r>
+      <w:r>
+        <w:rPr>
+          <w:b/>
+        </w:rPr>
+        <w:t>une modification</w:t>
+      </w:r>
+      <w:r>
+        <w:t xml:space="preserve"> ou </w:t>
+      </w:r>
+      <w:r>
+        <w:rPr>
+          <w:b/>
+        </w:rPr>
+        <w:t>suppression</w:t>
+      </w:r>
+      <w:r>
+        <w:t xml:space="preserve"> (ex : [</w:t>
+      </w:r>
+      <w:proofErr w:type="spellStart"/>
+      <w:r>
+        <w:t>dev</w:t>
+      </w:r>
+      <w:proofErr w:type="spellEnd"/>
+      <w:r>
+        <w:t>], [</w:t>
+      </w:r>
+      <w:proofErr w:type="spellStart"/>
+      <w:r>
+        <w:t>edit</w:t>
+      </w:r>
+      <w:proofErr w:type="spellEnd"/>
+      <w:r>
+        <w:t>], [</w:t>
+      </w:r>
+      <w:proofErr w:type="spellStart"/>
+      <w:r>
+        <w:t>del</w:t>
+      </w:r>
+      <w:proofErr w:type="spellEnd"/>
+      <w:r>
+        <w:t>], [</w:t>
+      </w:r>
+      <w:proofErr w:type="spellStart"/>
+      <w:r>
+        <w:t>add</w:t>
+      </w:r>
+      <w:proofErr w:type="spellEnd"/>
+      <w:r>
+        <w:t xml:space="preserve">]) </w:t>
+      </w:r>
+    </w:p>
+    <w:p>
+      <w:pPr>
+        <w:pStyle w:val="Paragraphedeliste"/>
+        <w:ind w:left="1440"/>
+      </w:pPr>
     </w:p>
     <w:p/>
     <w:p/>
@@ -1038,6 +1040,119 @@
     </w:lvl>
   </w:abstractNum>
   <w:abstractNum w:abstractNumId="2" w15:restartNumberingAfterBreak="0">
+    <w:nsid w:val="77332EA8"/>
+    <w:multiLevelType w:val="hybridMultilevel"/>
+    <w:tmpl w:val="2BFEF42C"/>
+    <w:lvl w:ilvl="0" w:tplc="040C0001">
+      <w:start w:val="1"/>
+      <w:numFmt w:val="bullet"/>
+      <w:lvlText w:val=""/>
+      <w:lvlJc w:val="left"/>
+      <w:pPr>
+        <w:ind w:left="720" w:hanging="360"/>
+      </w:pPr>
+      <w:rPr>
+        <w:rFonts w:ascii="Symbol" w:hAnsi="Symbol" w:hint="default"/>
+      </w:rPr>
+    </w:lvl>
+    <w:lvl w:ilvl="1" w:tplc="040C0003" w:tentative="1">
+      <w:start w:val="1"/>
+      <w:numFmt w:val="bullet"/>
+      <w:lvlText w:val="o"/>
+      <w:lvlJc w:val="left"/>
+      <w:pPr>
+        <w:ind w:left="1440" w:hanging="360"/>
+      </w:pPr>
+      <w:rPr>
+        <w:rFonts w:ascii="Courier New" w:hAnsi="Courier New" w:cs="Courier New" w:hint="default"/>
+      </w:rPr>
+    </w:lvl>
+    <w:lvl w:ilvl="2" w:tplc="040C0005" w:tentative="1">
+      <w:start w:val="1"/>
+      <w:numFmt w:val="bullet"/>
+      <w:lvlText w:val=""/>
+      <w:lvlJc w:val="left"/>
+      <w:pPr>
+        <w:ind w:left="2160" w:hanging="360"/>
+      </w:pPr>
+      <w:rPr>
+        <w:rFonts w:ascii="Wingdings" w:hAnsi="Wingdings" w:hint="default"/>
+      </w:rPr>
+    </w:lvl>
+    <w:lvl w:ilvl="3" w:tplc="040C0001" w:tentative="1">
+      <w:start w:val="1"/>
+      <w:numFmt w:val="bullet"/>
+      <w:lvlText w:val=""/>
+      <w:lvlJc w:val="left"/>
+      <w:pPr>
+        <w:ind w:left="2880" w:hanging="360"/>
+      </w:pPr>
+      <w:rPr>
+        <w:rFonts w:ascii="Symbol" w:hAnsi="Symbol" w:hint="default"/>
+      </w:rPr>
+    </w:lvl>
+    <w:lvl w:ilvl="4" w:tplc="040C0003" w:tentative="1">
+      <w:start w:val="1"/>
+      <w:numFmt w:val="bullet"/>
+      <w:lvlText w:val="o"/>
+      <w:lvlJc w:val="left"/>
+      <w:pPr>
+        <w:ind w:left="3600" w:hanging="360"/>
+      </w:pPr>
+      <w:rPr>
+        <w:rFonts w:ascii="Courier New" w:hAnsi="Courier New" w:cs="Courier New" w:hint="default"/>
+      </w:rPr>
+    </w:lvl>
+    <w:lvl w:ilvl="5" w:tplc="040C0005" w:tentative="1">
+      <w:start w:val="1"/>
+      <w:numFmt w:val="bullet"/>
+      <w:lvlText w:val=""/>
+      <w:lvlJc w:val="left"/>
+      <w:pPr>
+        <w:ind w:left="4320" w:hanging="360"/>
+      </w:pPr>
+      <w:rPr>
+        <w:rFonts w:ascii="Wingdings" w:hAnsi="Wingdings" w:hint="default"/>
+      </w:rPr>
+    </w:lvl>
+    <w:lvl w:ilvl="6" w:tplc="040C0001" w:tentative="1">
+      <w:start w:val="1"/>
+      <w:numFmt w:val="bullet"/>
+      <w:lvlText w:val=""/>
+      <w:lvlJc w:val="left"/>
+      <w:pPr>
+        <w:ind w:left="5040" w:hanging="360"/>
+      </w:pPr>
+      <w:rPr>
+        <w:rFonts w:ascii="Symbol" w:hAnsi="Symbol" w:hint="default"/>
+      </w:rPr>
+    </w:lvl>
+    <w:lvl w:ilvl="7" w:tplc="040C0003" w:tentative="1">
+      <w:start w:val="1"/>
+      <w:numFmt w:val="bullet"/>
+      <w:lvlText w:val="o"/>
+      <w:lvlJc w:val="left"/>
+      <w:pPr>
+        <w:ind w:left="5760" w:hanging="360"/>
+      </w:pPr>
+      <w:rPr>
+        <w:rFonts w:ascii="Courier New" w:hAnsi="Courier New" w:cs="Courier New" w:hint="default"/>
+      </w:rPr>
+    </w:lvl>
+    <w:lvl w:ilvl="8" w:tplc="040C0005" w:tentative="1">
+      <w:start w:val="1"/>
+      <w:numFmt w:val="bullet"/>
+      <w:lvlText w:val=""/>
+      <w:lvlJc w:val="left"/>
+      <w:pPr>
+        <w:ind w:left="6480" w:hanging="360"/>
+      </w:pPr>
+      <w:rPr>
+        <w:rFonts w:ascii="Wingdings" w:hAnsi="Wingdings" w:hint="default"/>
+      </w:rPr>
+    </w:lvl>
+  </w:abstractNum>
+  <w:abstractNum w:abstractNumId="3" w15:restartNumberingAfterBreak="0">
     <w:nsid w:val="794818F9"/>
     <w:multiLevelType w:val="hybridMultilevel"/>
     <w:tmpl w:val="5E98731A"/>
@@ -1157,6 +1272,9 @@
     <w:abstractNumId w:val="0"/>
   </w:num>
   <w:num w:numId="3">
+    <w:abstractNumId w:val="3"/>
+  </w:num>
+  <w:num w:numId="4">
     <w:abstractNumId w:val="2"/>
   </w:num>
 </w:numbering>

</xml_diff>

<commit_message>
[EDIT] Ajout page d'accueil du jeu
</commit_message>
<xml_diff>
--- a/Scrabble/src/documentation/Cahier des charges.docx
+++ b/Scrabble/src/documentation/Cahier des charges.docx
@@ -62,11 +62,915 @@
       </w:pPr>
     </w:p>
     <w:p>
-      <w:r>
-        <w:rPr>
+      <w:pPr>
+        <w:rPr>
+          <w:b/>
+        </w:rPr>
+      </w:pPr>
+      <w:r>
+        <w:rPr>
+          <w:b/>
           <w:noProof/>
           <w:lang w:eastAsia="fr-FR"/>
         </w:rPr>
+        <mc:AlternateContent>
+          <mc:Choice Requires="wps">
+            <w:drawing>
+              <wp:anchor distT="0" distB="0" distL="114300" distR="114300" simplePos="0" relativeHeight="251659264" behindDoc="0" locked="0" layoutInCell="1" allowOverlap="1">
+                <wp:simplePos x="0" y="0"/>
+                <wp:positionH relativeFrom="column">
+                  <wp:posOffset>214630</wp:posOffset>
+                </wp:positionH>
+                <wp:positionV relativeFrom="paragraph">
+                  <wp:posOffset>200025</wp:posOffset>
+                </wp:positionV>
+                <wp:extent cx="4171950" cy="3848100"/>
+                <wp:effectExtent l="0" t="0" r="19050" b="19050"/>
+                <wp:wrapNone/>
+                <wp:docPr id="2" name="Rectangle 2"/>
+                <wp:cNvGraphicFramePr/>
+                <a:graphic xmlns:a="http://schemas.openxmlformats.org/drawingml/2006/main">
+                  <a:graphicData uri="http://schemas.microsoft.com/office/word/2010/wordprocessingShape">
+                    <wps:wsp>
+                      <wps:cNvSpPr/>
+                      <wps:spPr>
+                        <a:xfrm>
+                          <a:off x="0" y="0"/>
+                          <a:ext cx="4171950" cy="3848100"/>
+                        </a:xfrm>
+                        <a:prstGeom prst="rect">
+                          <a:avLst/>
+                        </a:prstGeom>
+                      </wps:spPr>
+                      <wps:style>
+                        <a:lnRef idx="2">
+                          <a:schemeClr val="accent1">
+                            <a:shade val="50000"/>
+                          </a:schemeClr>
+                        </a:lnRef>
+                        <a:fillRef idx="1">
+                          <a:schemeClr val="accent1"/>
+                        </a:fillRef>
+                        <a:effectRef idx="0">
+                          <a:schemeClr val="accent1"/>
+                        </a:effectRef>
+                        <a:fontRef idx="minor">
+                          <a:schemeClr val="lt1"/>
+                        </a:fontRef>
+                      </wps:style>
+                      <wps:bodyPr rot="0" spcFirstLastPara="0" vertOverflow="overflow" horzOverflow="overflow" vert="horz" wrap="square" lIns="91440" tIns="45720" rIns="91440" bIns="45720" numCol="1" spcCol="0" rtlCol="0" fromWordArt="0" anchor="ctr" anchorCtr="0" forceAA="0" compatLnSpc="1">
+                        <a:prstTxWarp prst="textNoShape">
+                          <a:avLst/>
+                        </a:prstTxWarp>
+                        <a:noAutofit/>
+                      </wps:bodyPr>
+                    </wps:wsp>
+                  </a:graphicData>
+                </a:graphic>
+              </wp:anchor>
+            </w:drawing>
+          </mc:Choice>
+          <mc:Fallback>
+            <w:pict>
+              <v:rect w14:anchorId="7D771CE2" id="Rectangle 2" o:spid="_x0000_s1026" style="position:absolute;margin-left:16.9pt;margin-top:15.75pt;width:328.5pt;height:303pt;z-index:251659264;visibility:visible;mso-wrap-style:square;mso-wrap-distance-left:9pt;mso-wrap-distance-top:0;mso-wrap-distance-right:9pt;mso-wrap-distance-bottom:0;mso-position-horizontal:absolute;mso-position-horizontal-relative:text;mso-position-vertical:absolute;mso-position-vertical-relative:text;v-text-anchor:middle" o:gfxdata="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" fillcolor="#5b9bd5 [3204]" strokecolor="#1f4d78 [1604]" strokeweight="1pt"/>
+            </w:pict>
+          </mc:Fallback>
+        </mc:AlternateContent>
+      </w:r>
+    </w:p>
+    <w:p>
+      <w:pPr>
+        <w:rPr>
+          <w:b/>
+        </w:rPr>
+      </w:pPr>
+      <w:r>
+        <w:rPr>
+          <w:b/>
+          <w:noProof/>
+          <w:lang w:eastAsia="fr-FR"/>
+        </w:rPr>
+        <mc:AlternateContent>
+          <mc:Choice Requires="wps">
+            <w:drawing>
+              <wp:anchor distT="0" distB="0" distL="114300" distR="114300" simplePos="0" relativeHeight="251665408" behindDoc="0" locked="0" layoutInCell="1" allowOverlap="1">
+                <wp:simplePos x="0" y="0"/>
+                <wp:positionH relativeFrom="column">
+                  <wp:posOffset>1357630</wp:posOffset>
+                </wp:positionH>
+                <wp:positionV relativeFrom="paragraph">
+                  <wp:posOffset>85725</wp:posOffset>
+                </wp:positionV>
+                <wp:extent cx="571500" cy="495300"/>
+                <wp:effectExtent l="19050" t="0" r="38100" b="38100"/>
+                <wp:wrapNone/>
+                <wp:docPr id="8" name="Flèche vers le bas 8"/>
+                <wp:cNvGraphicFramePr/>
+                <a:graphic xmlns:a="http://schemas.openxmlformats.org/drawingml/2006/main">
+                  <a:graphicData uri="http://schemas.microsoft.com/office/word/2010/wordprocessingShape">
+                    <wps:wsp>
+                      <wps:cNvSpPr/>
+                      <wps:spPr>
+                        <a:xfrm>
+                          <a:off x="0" y="0"/>
+                          <a:ext cx="571500" cy="495300"/>
+                        </a:xfrm>
+                        <a:prstGeom prst="downArrow">
+                          <a:avLst/>
+                        </a:prstGeom>
+                      </wps:spPr>
+                      <wps:style>
+                        <a:lnRef idx="2">
+                          <a:schemeClr val="accent4">
+                            <a:shade val="50000"/>
+                          </a:schemeClr>
+                        </a:lnRef>
+                        <a:fillRef idx="1">
+                          <a:schemeClr val="accent4"/>
+                        </a:fillRef>
+                        <a:effectRef idx="0">
+                          <a:schemeClr val="accent4"/>
+                        </a:effectRef>
+                        <a:fontRef idx="minor">
+                          <a:schemeClr val="lt1"/>
+                        </a:fontRef>
+                      </wps:style>
+                      <wps:txbx>
+                        <w:txbxContent>
+                          <w:p>
+                            <w:pPr>
+                              <w:jc w:val="center"/>
+                            </w:pPr>
+                            <w:r>
+                              <w:t>2</w:t>
+                            </w:r>
+                          </w:p>
+                          <w:p>
+                            <w:pPr>
+                              <w:jc w:val="center"/>
+                            </w:pPr>
+                          </w:p>
+                        </w:txbxContent>
+                      </wps:txbx>
+                      <wps:bodyPr rot="0" spcFirstLastPara="0" vertOverflow="overflow" horzOverflow="overflow" vert="horz" wrap="square" lIns="91440" tIns="45720" rIns="91440" bIns="45720" numCol="1" spcCol="0" rtlCol="0" fromWordArt="0" anchor="ctr" anchorCtr="0" forceAA="0" compatLnSpc="1">
+                        <a:prstTxWarp prst="textNoShape">
+                          <a:avLst/>
+                        </a:prstTxWarp>
+                        <a:noAutofit/>
+                      </wps:bodyPr>
+                    </wps:wsp>
+                  </a:graphicData>
+                </a:graphic>
+              </wp:anchor>
+            </w:drawing>
+          </mc:Choice>
+          <mc:Fallback>
+            <w:pict>
+              <v:shapetype id="_x0000_t67" coordsize="21600,21600" o:spt="67" adj="16200,5400" path="m0@0l@1@0@1,0@2,0@2@0,21600@0,10800,21600xe">
+                <v:stroke joinstyle="miter"/>
+                <v:formulas>
+                  <v:f eqn="val #0"/>
+                  <v:f eqn="val #1"/>
+                  <v:f eqn="sum height 0 #1"/>
+                  <v:f eqn="sum 10800 0 #1"/>
+                  <v:f eqn="sum width 0 #0"/>
+                  <v:f eqn="prod @4 @3 10800"/>
+                  <v:f eqn="sum width 0 @5"/>
+                </v:formulas>
+                <v:path o:connecttype="custom" o:connectlocs="10800,0;0,@0;10800,21600;21600,@0" o:connectangles="270,180,90,0" textboxrect="@1,0,@2,@6"/>
+                <v:handles>
+                  <v:h position="#1,#0" xrange="0,10800" yrange="0,21600"/>
+                </v:handles>
+              </v:shapetype>
+              <v:shape id="Flèche vers le bas 8" o:spid="_x0000_s1026" type="#_x0000_t67" style="position:absolute;margin-left:106.9pt;margin-top:6.75pt;width:45pt;height:39pt;z-index:251665408;visibility:visible;mso-wrap-style:square;mso-wrap-distance-left:9pt;mso-wrap-distance-top:0;mso-wrap-distance-right:9pt;mso-wrap-distance-bottom:0;mso-position-horizontal:absolute;mso-position-horizontal-relative:text;mso-position-vertical:absolute;mso-position-vertical-relative:text;v-text-anchor:middle" o:gfxdata="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" adj="10800" fillcolor="#ffc000 [3207]" strokecolor="#7f5f00 [1607]" strokeweight="1pt">
+                <v:textbox>
+                  <w:txbxContent>
+                    <w:p>
+                      <w:pPr>
+                        <w:jc w:val="center"/>
+                      </w:pPr>
+                      <w:r>
+                        <w:t>2</w:t>
+                      </w:r>
+                    </w:p>
+                    <w:p>
+                      <w:pPr>
+                        <w:jc w:val="center"/>
+                      </w:pPr>
+                    </w:p>
+                  </w:txbxContent>
+                </v:textbox>
+              </v:shape>
+            </w:pict>
+          </mc:Fallback>
+        </mc:AlternateContent>
+      </w:r>
+      <w:r>
+        <w:rPr>
+          <w:b/>
+          <w:noProof/>
+          <w:lang w:eastAsia="fr-FR"/>
+        </w:rPr>
+        <mc:AlternateContent>
+          <mc:Choice Requires="wps">
+            <w:drawing>
+              <wp:anchor distT="0" distB="0" distL="114300" distR="114300" simplePos="0" relativeHeight="251663360" behindDoc="0" locked="0" layoutInCell="1" allowOverlap="1">
+                <wp:simplePos x="0" y="0"/>
+                <wp:positionH relativeFrom="column">
+                  <wp:posOffset>3481705</wp:posOffset>
+                </wp:positionH>
+                <wp:positionV relativeFrom="paragraph">
+                  <wp:posOffset>76200</wp:posOffset>
+                </wp:positionV>
+                <wp:extent cx="571500" cy="447675"/>
+                <wp:effectExtent l="19050" t="19050" r="38100" b="28575"/>
+                <wp:wrapNone/>
+                <wp:docPr id="6" name="Flèche vers le haut 6"/>
+                <wp:cNvGraphicFramePr/>
+                <a:graphic xmlns:a="http://schemas.openxmlformats.org/drawingml/2006/main">
+                  <a:graphicData uri="http://schemas.microsoft.com/office/word/2010/wordprocessingShape">
+                    <wps:wsp>
+                      <wps:cNvSpPr/>
+                      <wps:spPr>
+                        <a:xfrm>
+                          <a:off x="0" y="0"/>
+                          <a:ext cx="571500" cy="447675"/>
+                        </a:xfrm>
+                        <a:prstGeom prst="upArrow">
+                          <a:avLst/>
+                        </a:prstGeom>
+                      </wps:spPr>
+                      <wps:style>
+                        <a:lnRef idx="2">
+                          <a:schemeClr val="accent4">
+                            <a:shade val="50000"/>
+                          </a:schemeClr>
+                        </a:lnRef>
+                        <a:fillRef idx="1">
+                          <a:schemeClr val="accent4"/>
+                        </a:fillRef>
+                        <a:effectRef idx="0">
+                          <a:schemeClr val="accent4"/>
+                        </a:effectRef>
+                        <a:fontRef idx="minor">
+                          <a:schemeClr val="lt1"/>
+                        </a:fontRef>
+                      </wps:style>
+                      <wps:txbx>
+                        <w:txbxContent>
+                          <w:p>
+                            <w:pPr>
+                              <w:jc w:val="center"/>
+                            </w:pPr>
+                            <w:r>
+                              <w:t>4</w:t>
+                            </w:r>
+                          </w:p>
+                        </w:txbxContent>
+                      </wps:txbx>
+                      <wps:bodyPr rot="0" spcFirstLastPara="0" vertOverflow="overflow" horzOverflow="overflow" vert="horz" wrap="square" lIns="91440" tIns="45720" rIns="91440" bIns="45720" numCol="1" spcCol="0" rtlCol="0" fromWordArt="0" anchor="ctr" anchorCtr="0" forceAA="0" compatLnSpc="1">
+                        <a:prstTxWarp prst="textNoShape">
+                          <a:avLst/>
+                        </a:prstTxWarp>
+                        <a:noAutofit/>
+                      </wps:bodyPr>
+                    </wps:wsp>
+                  </a:graphicData>
+                </a:graphic>
+              </wp:anchor>
+            </w:drawing>
+          </mc:Choice>
+          <mc:Fallback>
+            <w:pict>
+              <v:shapetype id="_x0000_t68" coordsize="21600,21600" o:spt="68" adj="5400,5400" path="m0@0l@1@0@1,21600@2,21600@2@0,21600@0,10800,xe">
+                <v:stroke joinstyle="miter"/>
+                <v:formulas>
+                  <v:f eqn="val #0"/>
+                  <v:f eqn="val #1"/>
+                  <v:f eqn="sum 21600 0 #1"/>
+                  <v:f eqn="prod #0 #1 10800"/>
+                  <v:f eqn="sum #0 0 @3"/>
+                </v:formulas>
+                <v:path o:connecttype="custom" o:connectlocs="10800,0;0,@0;10800,21600;21600,@0" o:connectangles="270,180,90,0" textboxrect="@1,@4,@2,21600"/>
+                <v:handles>
+                  <v:h position="#1,#0" xrange="0,10800" yrange="0,21600"/>
+                </v:handles>
+              </v:shapetype>
+              <v:shape id="Flèche vers le haut 6" o:spid="_x0000_s1027" type="#_x0000_t68" style="position:absolute;margin-left:274.15pt;margin-top:6pt;width:45pt;height:35.25pt;z-index:251663360;visibility:visible;mso-wrap-style:square;mso-wrap-distance-left:9pt;mso-wrap-distance-top:0;mso-wrap-distance-right:9pt;mso-wrap-distance-bottom:0;mso-position-horizontal:absolute;mso-position-horizontal-relative:text;mso-position-vertical:absolute;mso-position-vertical-relative:text;v-text-anchor:middle" o:gfxdata="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" adj="10800" fillcolor="#ffc000 [3207]" strokecolor="#7f5f00 [1607]" strokeweight="1pt">
+                <v:textbox>
+                  <w:txbxContent>
+                    <w:p>
+                      <w:pPr>
+                        <w:jc w:val="center"/>
+                      </w:pPr>
+                      <w:r>
+                        <w:t>4</w:t>
+                      </w:r>
+                    </w:p>
+                  </w:txbxContent>
+                </v:textbox>
+              </v:shape>
+            </w:pict>
+          </mc:Fallback>
+        </mc:AlternateContent>
+      </w:r>
+      <w:r>
+        <w:rPr>
+          <w:b/>
+          <w:noProof/>
+          <w:lang w:eastAsia="fr-FR"/>
+        </w:rPr>
+        <mc:AlternateContent>
+          <mc:Choice Requires="wps">
+            <w:drawing>
+              <wp:anchor distT="0" distB="0" distL="114300" distR="114300" simplePos="0" relativeHeight="251662336" behindDoc="0" locked="0" layoutInCell="1" allowOverlap="1">
+                <wp:simplePos x="0" y="0"/>
+                <wp:positionH relativeFrom="margin">
+                  <wp:posOffset>2366010</wp:posOffset>
+                </wp:positionH>
+                <wp:positionV relativeFrom="paragraph">
+                  <wp:posOffset>28575</wp:posOffset>
+                </wp:positionV>
+                <wp:extent cx="714375" cy="600075"/>
+                <wp:effectExtent l="19050" t="19050" r="28575" b="47625"/>
+                <wp:wrapNone/>
+                <wp:docPr id="5" name="Étoile à 7 branches 5"/>
+                <wp:cNvGraphicFramePr/>
+                <a:graphic xmlns:a="http://schemas.openxmlformats.org/drawingml/2006/main">
+                  <a:graphicData uri="http://schemas.microsoft.com/office/word/2010/wordprocessingShape">
+                    <wps:wsp>
+                      <wps:cNvSpPr/>
+                      <wps:spPr>
+                        <a:xfrm>
+                          <a:off x="0" y="0"/>
+                          <a:ext cx="714375" cy="600075"/>
+                        </a:xfrm>
+                        <a:prstGeom prst="star7">
+                          <a:avLst/>
+                        </a:prstGeom>
+                      </wps:spPr>
+                      <wps:style>
+                        <a:lnRef idx="2">
+                          <a:schemeClr val="accent4">
+                            <a:shade val="50000"/>
+                          </a:schemeClr>
+                        </a:lnRef>
+                        <a:fillRef idx="1">
+                          <a:schemeClr val="accent4"/>
+                        </a:fillRef>
+                        <a:effectRef idx="0">
+                          <a:schemeClr val="accent4"/>
+                        </a:effectRef>
+                        <a:fontRef idx="minor">
+                          <a:schemeClr val="lt1"/>
+                        </a:fontRef>
+                      </wps:style>
+                      <wps:txbx>
+                        <w:txbxContent>
+                          <w:p>
+                            <w:pPr>
+                              <w:jc w:val="center"/>
+                            </w:pPr>
+                            <w:r>
+                              <w:t>3</w:t>
+                            </w:r>
+                          </w:p>
+                          <w:p>
+                            <w:pPr>
+                              <w:jc w:val="center"/>
+                            </w:pPr>
+                          </w:p>
+                        </w:txbxContent>
+                      </wps:txbx>
+                      <wps:bodyPr rot="0" spcFirstLastPara="0" vertOverflow="overflow" horzOverflow="overflow" vert="horz" wrap="square" lIns="91440" tIns="45720" rIns="91440" bIns="45720" numCol="1" spcCol="0" rtlCol="0" fromWordArt="0" anchor="ctr" anchorCtr="0" forceAA="0" compatLnSpc="1">
+                        <a:prstTxWarp prst="textNoShape">
+                          <a:avLst/>
+                        </a:prstTxWarp>
+                        <a:noAutofit/>
+                      </wps:bodyPr>
+                    </wps:wsp>
+                  </a:graphicData>
+                </a:graphic>
+              </wp:anchor>
+            </w:drawing>
+          </mc:Choice>
+          <mc:Fallback>
+            <w:pict>
+              <v:shape id="Étoile à 7 branches 5" o:spid="_x0000_s1028" style="position:absolute;margin-left:186.3pt;margin-top:2.25pt;width:56.25pt;height:47.25pt;z-index:251662336;visibility:visible;mso-wrap-style:square;mso-wrap-distance-left:9pt;mso-wrap-distance-top:0;mso-wrap-distance-right:9pt;mso-wrap-distance-bottom:0;mso-position-horizontal:absolute;mso-position-horizontal-relative:margin;mso-position-vertical:absolute;mso-position-vertical-relative:text;v-text-anchor:middle" coordsize="714375,600075" o:spt="100" o:gfxdata="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" adj="-11796480,,5400" path="m-2,385912l110005,267060,70745,118853r176437,l357188,,467193,118853r176437,l604370,267060,714377,385912,555411,451871,516150,600078,357188,534119,198225,600078,158964,451871,-2,385912xe" fillcolor="#ffc000 [3207]" strokecolor="#7f5f00 [1607]" strokeweight="1pt">
+                <v:stroke joinstyle="miter"/>
+                <v:formulas/>
+                <v:path arrowok="t" o:connecttype="custom" o:connectlocs="-2,385912;110005,267060;70745,118853;247182,118853;357188,0;467193,118853;643630,118853;604370,267060;714377,385912;555411,451871;516150,600078;357188,534119;198225,600078;158964,451871;-2,385912" o:connectangles="0,0,0,0,0,0,0,0,0,0,0,0,0,0,0" textboxrect="0,0,714375,600075"/>
+                <v:textbox>
+                  <w:txbxContent>
+                    <w:p>
+                      <w:pPr>
+                        <w:jc w:val="center"/>
+                      </w:pPr>
+                      <w:r>
+                        <w:t>3</w:t>
+                      </w:r>
+                    </w:p>
+                    <w:p>
+                      <w:pPr>
+                        <w:jc w:val="center"/>
+                      </w:pPr>
+                    </w:p>
+                  </w:txbxContent>
+                </v:textbox>
+                <w10:wrap anchorx="margin"/>
+              </v:shape>
+            </w:pict>
+          </mc:Fallback>
+        </mc:AlternateContent>
+      </w:r>
+      <w:r>
+        <w:rPr>
+          <w:b/>
+          <w:noProof/>
+          <w:lang w:eastAsia="fr-FR"/>
+        </w:rPr>
+        <mc:AlternateContent>
+          <mc:Choice Requires="wps">
+            <w:drawing>
+              <wp:anchor distT="0" distB="0" distL="114300" distR="114300" simplePos="0" relativeHeight="251661312" behindDoc="0" locked="0" layoutInCell="1" allowOverlap="1">
+                <wp:simplePos x="0" y="0"/>
+                <wp:positionH relativeFrom="column">
+                  <wp:posOffset>481330</wp:posOffset>
+                </wp:positionH>
+                <wp:positionV relativeFrom="paragraph">
+                  <wp:posOffset>9525</wp:posOffset>
+                </wp:positionV>
+                <wp:extent cx="590550" cy="571500"/>
+                <wp:effectExtent l="0" t="0" r="19050" b="19050"/>
+                <wp:wrapNone/>
+                <wp:docPr id="4" name="Croix 4"/>
+                <wp:cNvGraphicFramePr/>
+                <a:graphic xmlns:a="http://schemas.openxmlformats.org/drawingml/2006/main">
+                  <a:graphicData uri="http://schemas.microsoft.com/office/word/2010/wordprocessingShape">
+                    <wps:wsp>
+                      <wps:cNvSpPr/>
+                      <wps:spPr>
+                        <a:xfrm>
+                          <a:off x="0" y="0"/>
+                          <a:ext cx="590550" cy="571500"/>
+                        </a:xfrm>
+                        <a:prstGeom prst="plus">
+                          <a:avLst/>
+                        </a:prstGeom>
+                      </wps:spPr>
+                      <wps:style>
+                        <a:lnRef idx="2">
+                          <a:schemeClr val="accent4">
+                            <a:shade val="50000"/>
+                          </a:schemeClr>
+                        </a:lnRef>
+                        <a:fillRef idx="1">
+                          <a:schemeClr val="accent4"/>
+                        </a:fillRef>
+                        <a:effectRef idx="0">
+                          <a:schemeClr val="accent4"/>
+                        </a:effectRef>
+                        <a:fontRef idx="minor">
+                          <a:schemeClr val="lt1"/>
+                        </a:fontRef>
+                      </wps:style>
+                      <wps:txbx>
+                        <w:txbxContent>
+                          <w:p>
+                            <w:pPr>
+                              <w:jc w:val="center"/>
+                            </w:pPr>
+                            <w:r>
+                              <w:t>1</w:t>
+                            </w:r>
+                          </w:p>
+                          <w:p>
+                            <w:pPr>
+                              <w:jc w:val="center"/>
+                            </w:pPr>
+                          </w:p>
+                        </w:txbxContent>
+                      </wps:txbx>
+                      <wps:bodyPr rot="0" spcFirstLastPara="0" vertOverflow="overflow" horzOverflow="overflow" vert="horz" wrap="square" lIns="91440" tIns="45720" rIns="91440" bIns="45720" numCol="1" spcCol="0" rtlCol="0" fromWordArt="0" anchor="ctr" anchorCtr="0" forceAA="0" compatLnSpc="1">
+                        <a:prstTxWarp prst="textNoShape">
+                          <a:avLst/>
+                        </a:prstTxWarp>
+                        <a:noAutofit/>
+                      </wps:bodyPr>
+                    </wps:wsp>
+                  </a:graphicData>
+                </a:graphic>
+              </wp:anchor>
+            </w:drawing>
+          </mc:Choice>
+          <mc:Fallback>
+            <w:pict>
+              <v:shapetype id="_x0000_t11" coordsize="21600,21600" o:spt="11" adj="5400" path="m@0,l@0@0,0@0,0@2@0@2@0,21600@1,21600@1@2,21600@2,21600@0@1@0@1,xe">
+                <v:stroke joinstyle="miter"/>
+                <v:formulas>
+                  <v:f eqn="val #0"/>
+                  <v:f eqn="sum width 0 #0"/>
+                  <v:f eqn="sum height 0 #0"/>
+                  <v:f eqn="prod @0 2929 10000"/>
+                  <v:f eqn="sum width 0 @3"/>
+                  <v:f eqn="sum height 0 @3"/>
+                  <v:f eqn="val width"/>
+                  <v:f eqn="val height"/>
+                  <v:f eqn="prod width 1 2"/>
+                  <v:f eqn="prod height 1 2"/>
+                </v:formulas>
+                <v:path gradientshapeok="t" limo="10800,10800" o:connecttype="custom" o:connectlocs="@8,0;0,@9;@8,@7;@6,@9" textboxrect="0,0,21600,21600;5400,5400,16200,16200;10800,10800,10800,10800"/>
+                <v:handles>
+                  <v:h position="#0,topLeft" switch="" xrange="0,10800"/>
+                </v:handles>
+              </v:shapetype>
+              <v:shape id="Croix 4" o:spid="_x0000_s1029" type="#_x0000_t11" style="position:absolute;margin-left:37.9pt;margin-top:.75pt;width:46.5pt;height:45pt;z-index:251661312;visibility:visible;mso-wrap-style:square;mso-wrap-distance-left:9pt;mso-wrap-distance-top:0;mso-wrap-distance-right:9pt;mso-wrap-distance-bottom:0;mso-position-horizontal:absolute;mso-position-horizontal-relative:text;mso-position-vertical:absolute;mso-position-vertical-relative:text;v-text-anchor:middle" o:gfxdata="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" fillcolor="#ffc000 [3207]" strokecolor="#7f5f00 [1607]" strokeweight="1pt">
+                <v:textbox>
+                  <w:txbxContent>
+                    <w:p>
+                      <w:pPr>
+                        <w:jc w:val="center"/>
+                      </w:pPr>
+                      <w:r>
+                        <w:t>1</w:t>
+                      </w:r>
+                    </w:p>
+                    <w:p>
+                      <w:pPr>
+                        <w:jc w:val="center"/>
+                      </w:pPr>
+                    </w:p>
+                  </w:txbxContent>
+                </v:textbox>
+              </v:shape>
+            </w:pict>
+          </mc:Fallback>
+        </mc:AlternateContent>
+      </w:r>
+    </w:p>
+    <w:p>
+      <w:pPr>
+        <w:rPr>
+          <w:b/>
+        </w:rPr>
+      </w:pPr>
+    </w:p>
+    <w:p>
+      <w:pPr>
+        <w:rPr>
+          <w:b/>
+        </w:rPr>
+      </w:pPr>
+      <w:r>
+        <w:rPr>
+          <w:b/>
+          <w:noProof/>
+          <w:lang w:eastAsia="fr-FR"/>
+        </w:rPr>
+        <mc:AlternateContent>
+          <mc:Choice Requires="wps">
+            <w:drawing>
+              <wp:anchor distT="0" distB="0" distL="114300" distR="114300" simplePos="0" relativeHeight="251664384" behindDoc="0" locked="0" layoutInCell="1" allowOverlap="1">
+                <wp:simplePos x="0" y="0"/>
+                <wp:positionH relativeFrom="column">
+                  <wp:posOffset>509905</wp:posOffset>
+                </wp:positionH>
+                <wp:positionV relativeFrom="paragraph">
+                  <wp:posOffset>257810</wp:posOffset>
+                </wp:positionV>
+                <wp:extent cx="3438525" cy="2638425"/>
+                <wp:effectExtent l="0" t="0" r="28575" b="28575"/>
+                <wp:wrapNone/>
+                <wp:docPr id="7" name="Organigramme : Procédé prédéfini 7"/>
+                <wp:cNvGraphicFramePr/>
+                <a:graphic xmlns:a="http://schemas.openxmlformats.org/drawingml/2006/main">
+                  <a:graphicData uri="http://schemas.microsoft.com/office/word/2010/wordprocessingShape">
+                    <wps:wsp>
+                      <wps:cNvSpPr/>
+                      <wps:spPr>
+                        <a:xfrm>
+                          <a:off x="0" y="0"/>
+                          <a:ext cx="3438525" cy="2638425"/>
+                        </a:xfrm>
+                        <a:prstGeom prst="flowChartPredefinedProcess">
+                          <a:avLst/>
+                        </a:prstGeom>
+                      </wps:spPr>
+                      <wps:style>
+                        <a:lnRef idx="2">
+                          <a:schemeClr val="accent4">
+                            <a:shade val="50000"/>
+                          </a:schemeClr>
+                        </a:lnRef>
+                        <a:fillRef idx="1">
+                          <a:schemeClr val="accent4"/>
+                        </a:fillRef>
+                        <a:effectRef idx="0">
+                          <a:schemeClr val="accent4"/>
+                        </a:effectRef>
+                        <a:fontRef idx="minor">
+                          <a:schemeClr val="lt1"/>
+                        </a:fontRef>
+                      </wps:style>
+                      <wps:txbx>
+                        <w:txbxContent>
+                          <w:p>
+                            <w:pPr>
+                              <w:jc w:val="center"/>
+                            </w:pPr>
+                            <w:r>
+                              <w:t>5</w:t>
+                            </w:r>
+                          </w:p>
+                        </w:txbxContent>
+                      </wps:txbx>
+                      <wps:bodyPr rot="0" spcFirstLastPara="0" vertOverflow="overflow" horzOverflow="overflow" vert="horz" wrap="square" lIns="91440" tIns="45720" rIns="91440" bIns="45720" numCol="1" spcCol="0" rtlCol="0" fromWordArt="0" anchor="ctr" anchorCtr="0" forceAA="0" compatLnSpc="1">
+                        <a:prstTxWarp prst="textNoShape">
+                          <a:avLst/>
+                        </a:prstTxWarp>
+                        <a:noAutofit/>
+                      </wps:bodyPr>
+                    </wps:wsp>
+                  </a:graphicData>
+                </a:graphic>
+              </wp:anchor>
+            </w:drawing>
+          </mc:Choice>
+          <mc:Fallback>
+            <w:pict>
+              <v:shapetype id="_x0000_t112" coordsize="21600,21600" o:spt="112" path="m,l,21600r21600,l21600,xem2610,nfl2610,21600em18990,nfl18990,21600e">
+                <v:stroke joinstyle="miter"/>
+                <v:path o:extrusionok="f" gradientshapeok="t" o:connecttype="rect" textboxrect="2610,0,18990,21600"/>
+              </v:shapetype>
+              <v:shape id="Organigramme : Procédé prédéfini 7" o:spid="_x0000_s1030" type="#_x0000_t112" style="position:absolute;margin-left:40.15pt;margin-top:20.3pt;width:270.75pt;height:207.75pt;z-index:251664384;visibility:visible;mso-wrap-style:square;mso-wrap-distance-left:9pt;mso-wrap-distance-top:0;mso-wrap-distance-right:9pt;mso-wrap-distance-bottom:0;mso-position-horizontal:absolute;mso-position-horizontal-relative:text;mso-position-vertical:absolute;mso-position-vertical-relative:text;v-text-anchor:middle" o:gfxdata="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" fillcolor="#ffc000 [3207]" strokecolor="#7f5f00 [1607]" strokeweight="1pt">
+                <v:textbox>
+                  <w:txbxContent>
+                    <w:p>
+                      <w:pPr>
+                        <w:jc w:val="center"/>
+                      </w:pPr>
+                      <w:r>
+                        <w:t>5</w:t>
+                      </w:r>
+                    </w:p>
+                  </w:txbxContent>
+                </v:textbox>
+              </v:shape>
+            </w:pict>
+          </mc:Fallback>
+        </mc:AlternateContent>
+      </w:r>
+    </w:p>
+    <w:p>
+      <w:pPr>
+        <w:rPr>
+          <w:b/>
+        </w:rPr>
+      </w:pPr>
+    </w:p>
+    <w:p>
+      <w:pPr>
+        <w:rPr>
+          <w:b/>
+        </w:rPr>
+      </w:pPr>
+    </w:p>
+    <w:p>
+      <w:pPr>
+        <w:rPr>
+          <w:b/>
+        </w:rPr>
+      </w:pPr>
+    </w:p>
+    <w:p>
+      <w:pPr>
+        <w:rPr>
+          <w:b/>
+        </w:rPr>
+      </w:pPr>
+    </w:p>
+    <w:p>
+      <w:pPr>
+        <w:rPr>
+          <w:b/>
+        </w:rPr>
+      </w:pPr>
+    </w:p>
+    <w:p>
+      <w:pPr>
+        <w:rPr>
+          <w:b/>
+        </w:rPr>
+      </w:pPr>
+    </w:p>
+    <w:p>
+      <w:pPr>
+        <w:rPr>
+          <w:b/>
+        </w:rPr>
+      </w:pPr>
+    </w:p>
+    <w:p>
+      <w:pPr>
+        <w:rPr>
+          <w:b/>
+        </w:rPr>
+      </w:pPr>
+    </w:p>
+    <w:p>
+      <w:pPr>
+        <w:rPr>
+          <w:b/>
+        </w:rPr>
+      </w:pPr>
+    </w:p>
+    <w:p>
+      <w:pPr>
+        <w:rPr>
+          <w:b/>
+        </w:rPr>
+      </w:pPr>
+    </w:p>
+    <w:p>
+      <w:pPr>
+        <w:rPr>
+          <w:b/>
+        </w:rPr>
+      </w:pPr>
+    </w:p>
+    <w:p>
+      <w:pPr>
+        <w:rPr>
+          <w:b/>
+        </w:rPr>
+      </w:pPr>
+    </w:p>
+    <w:p>
+      <w:pPr>
+        <w:rPr>
+          <w:b/>
+        </w:rPr>
+      </w:pPr>
+      <w:r>
+        <w:rPr>
+          <w:b/>
+        </w:rPr>
+        <w:t xml:space="preserve">Page d’accueil </w:t>
+      </w:r>
+    </w:p>
+    <w:p>
+      <w:pPr>
+        <w:pStyle w:val="Paragraphedeliste"/>
+        <w:numPr>
+          <w:ilvl w:val="0"/>
+          <w:numId w:val="5"/>
+        </w:numPr>
+      </w:pPr>
+      <w:r>
+        <w:t>1</w:t>
+      </w:r>
+      <w:r>
+        <w:t> </w:t>
+      </w:r>
+      <w:r>
+        <w:tab/>
+        <w:t>:</w:t>
+      </w:r>
+      <w:r>
+        <w:tab/>
+      </w:r>
+      <w:r>
+        <w:t xml:space="preserve">nouvelle partie </w:t>
+      </w:r>
+    </w:p>
+    <w:p>
+      <w:pPr>
+        <w:pStyle w:val="Paragraphedeliste"/>
+        <w:numPr>
+          <w:ilvl w:val="0"/>
+          <w:numId w:val="5"/>
+        </w:numPr>
+      </w:pPr>
+      <w:r>
+        <w:t>2</w:t>
+      </w:r>
+      <w:r>
+        <w:tab/>
+        <w:t>:</w:t>
+      </w:r>
+      <w:r>
+        <w:tab/>
+      </w:r>
+      <w:r>
+        <w:t>profil (pseudo, meilleur mot, etc…)</w:t>
+      </w:r>
+    </w:p>
+    <w:p>
+      <w:pPr>
+        <w:pStyle w:val="Paragraphedeliste"/>
+        <w:numPr>
+          <w:ilvl w:val="0"/>
+          <w:numId w:val="5"/>
+        </w:numPr>
+      </w:pPr>
+      <w:r>
+        <w:t>3</w:t>
+      </w:r>
+      <w:r>
+        <w:tab/>
+        <w:t>:</w:t>
+      </w:r>
+      <w:r>
+        <w:tab/>
+        <w:t>option</w:t>
+      </w:r>
+      <w:r>
+        <w:t xml:space="preserve"> </w:t>
+      </w:r>
+      <w:r>
+        <w:t>(modifier le minuteur, règle du jeu, etc…)</w:t>
+      </w:r>
+    </w:p>
+    <w:p>
+      <w:pPr>
+        <w:pStyle w:val="Paragraphedeliste"/>
+        <w:numPr>
+          <w:ilvl w:val="0"/>
+          <w:numId w:val="5"/>
+        </w:numPr>
+      </w:pPr>
+      <w:r>
+        <w:t>4</w:t>
+      </w:r>
+      <w:r>
+        <w:t> </w:t>
+      </w:r>
+      <w:r>
+        <w:tab/>
+        <w:t>:</w:t>
+      </w:r>
+      <w:r>
+        <w:tab/>
+        <w:t>à propos de l’application (version, développeur, etc…)</w:t>
+      </w:r>
+    </w:p>
+    <w:p>
+      <w:pPr>
+        <w:pStyle w:val="Paragraphedeliste"/>
+        <w:numPr>
+          <w:ilvl w:val="0"/>
+          <w:numId w:val="5"/>
+        </w:numPr>
+      </w:pPr>
+      <w:r>
+        <w:t>5</w:t>
+      </w:r>
+      <w:r>
+        <w:tab/>
+        <w:t>:</w:t>
+      </w:r>
+      <w:r>
+        <w:tab/>
+        <w:t>tableau avec les meilleurs scores du jeu</w:t>
+      </w:r>
+    </w:p>
+    <w:p>
+      <w:pPr>
+        <w:rPr>
+          <w:b/>
+        </w:rPr>
+      </w:pPr>
+      <w:bookmarkStart w:id="0" w:name="_GoBack"/>
+      <w:bookmarkEnd w:id="0"/>
+    </w:p>
+    <w:p>
+      <w:pPr>
+        <w:rPr>
+          <w:b/>
+        </w:rPr>
+      </w:pPr>
+    </w:p>
+    <w:p>
+      <w:pPr>
+        <w:rPr>
+          <w:b/>
+        </w:rPr>
+      </w:pPr>
+    </w:p>
+    <w:p>
+      <w:pPr>
+        <w:rPr>
+          <w:b/>
+        </w:rPr>
+      </w:pPr>
+    </w:p>
+    <w:p>
+      <w:r>
+        <w:rPr>
+          <w:noProof/>
+          <w:lang w:eastAsia="fr-FR"/>
+        </w:rPr>
+        <w:lastRenderedPageBreak/>
         <w:drawing>
           <wp:inline distT="0" distB="0" distL="0" distR="0" wp14:anchorId="583E8290" wp14:editId="3B68B371">
             <wp:extent cx="4886325" cy="4600575"/>
@@ -261,6 +1165,7 @@
         </w:numPr>
       </w:pPr>
       <w:r>
+        <w:lastRenderedPageBreak/>
         <w:t>Si le joueur aligne toutes les 7 lettres dans un mot, il obtient un bonus de 50 points</w:t>
       </w:r>
     </w:p>
@@ -659,6 +1564,7 @@
         </w:numPr>
       </w:pPr>
       <w:r>
+        <w:lastRenderedPageBreak/>
         <w:t>Indentation codes</w:t>
       </w:r>
     </w:p>
@@ -1040,6 +1946,119 @@
     </w:lvl>
   </w:abstractNum>
   <w:abstractNum w:abstractNumId="2" w15:restartNumberingAfterBreak="0">
+    <w:nsid w:val="5C4220C0"/>
+    <w:multiLevelType w:val="hybridMultilevel"/>
+    <w:tmpl w:val="2160C890"/>
+    <w:lvl w:ilvl="0" w:tplc="040C0001">
+      <w:start w:val="1"/>
+      <w:numFmt w:val="bullet"/>
+      <w:lvlText w:val=""/>
+      <w:lvlJc w:val="left"/>
+      <w:pPr>
+        <w:ind w:left="720" w:hanging="360"/>
+      </w:pPr>
+      <w:rPr>
+        <w:rFonts w:ascii="Symbol" w:hAnsi="Symbol" w:hint="default"/>
+      </w:rPr>
+    </w:lvl>
+    <w:lvl w:ilvl="1" w:tplc="040C0003" w:tentative="1">
+      <w:start w:val="1"/>
+      <w:numFmt w:val="bullet"/>
+      <w:lvlText w:val="o"/>
+      <w:lvlJc w:val="left"/>
+      <w:pPr>
+        <w:ind w:left="1440" w:hanging="360"/>
+      </w:pPr>
+      <w:rPr>
+        <w:rFonts w:ascii="Courier New" w:hAnsi="Courier New" w:cs="Courier New" w:hint="default"/>
+      </w:rPr>
+    </w:lvl>
+    <w:lvl w:ilvl="2" w:tplc="040C0005" w:tentative="1">
+      <w:start w:val="1"/>
+      <w:numFmt w:val="bullet"/>
+      <w:lvlText w:val=""/>
+      <w:lvlJc w:val="left"/>
+      <w:pPr>
+        <w:ind w:left="2160" w:hanging="360"/>
+      </w:pPr>
+      <w:rPr>
+        <w:rFonts w:ascii="Wingdings" w:hAnsi="Wingdings" w:hint="default"/>
+      </w:rPr>
+    </w:lvl>
+    <w:lvl w:ilvl="3" w:tplc="040C0001" w:tentative="1">
+      <w:start w:val="1"/>
+      <w:numFmt w:val="bullet"/>
+      <w:lvlText w:val=""/>
+      <w:lvlJc w:val="left"/>
+      <w:pPr>
+        <w:ind w:left="2880" w:hanging="360"/>
+      </w:pPr>
+      <w:rPr>
+        <w:rFonts w:ascii="Symbol" w:hAnsi="Symbol" w:hint="default"/>
+      </w:rPr>
+    </w:lvl>
+    <w:lvl w:ilvl="4" w:tplc="040C0003" w:tentative="1">
+      <w:start w:val="1"/>
+      <w:numFmt w:val="bullet"/>
+      <w:lvlText w:val="o"/>
+      <w:lvlJc w:val="left"/>
+      <w:pPr>
+        <w:ind w:left="3600" w:hanging="360"/>
+      </w:pPr>
+      <w:rPr>
+        <w:rFonts w:ascii="Courier New" w:hAnsi="Courier New" w:cs="Courier New" w:hint="default"/>
+      </w:rPr>
+    </w:lvl>
+    <w:lvl w:ilvl="5" w:tplc="040C0005" w:tentative="1">
+      <w:start w:val="1"/>
+      <w:numFmt w:val="bullet"/>
+      <w:lvlText w:val=""/>
+      <w:lvlJc w:val="left"/>
+      <w:pPr>
+        <w:ind w:left="4320" w:hanging="360"/>
+      </w:pPr>
+      <w:rPr>
+        <w:rFonts w:ascii="Wingdings" w:hAnsi="Wingdings" w:hint="default"/>
+      </w:rPr>
+    </w:lvl>
+    <w:lvl w:ilvl="6" w:tplc="040C0001" w:tentative="1">
+      <w:start w:val="1"/>
+      <w:numFmt w:val="bullet"/>
+      <w:lvlText w:val=""/>
+      <w:lvlJc w:val="left"/>
+      <w:pPr>
+        <w:ind w:left="5040" w:hanging="360"/>
+      </w:pPr>
+      <w:rPr>
+        <w:rFonts w:ascii="Symbol" w:hAnsi="Symbol" w:hint="default"/>
+      </w:rPr>
+    </w:lvl>
+    <w:lvl w:ilvl="7" w:tplc="040C0003" w:tentative="1">
+      <w:start w:val="1"/>
+      <w:numFmt w:val="bullet"/>
+      <w:lvlText w:val="o"/>
+      <w:lvlJc w:val="left"/>
+      <w:pPr>
+        <w:ind w:left="5760" w:hanging="360"/>
+      </w:pPr>
+      <w:rPr>
+        <w:rFonts w:ascii="Courier New" w:hAnsi="Courier New" w:cs="Courier New" w:hint="default"/>
+      </w:rPr>
+    </w:lvl>
+    <w:lvl w:ilvl="8" w:tplc="040C0005" w:tentative="1">
+      <w:start w:val="1"/>
+      <w:numFmt w:val="bullet"/>
+      <w:lvlText w:val=""/>
+      <w:lvlJc w:val="left"/>
+      <w:pPr>
+        <w:ind w:left="6480" w:hanging="360"/>
+      </w:pPr>
+      <w:rPr>
+        <w:rFonts w:ascii="Wingdings" w:hAnsi="Wingdings" w:hint="default"/>
+      </w:rPr>
+    </w:lvl>
+  </w:abstractNum>
+  <w:abstractNum w:abstractNumId="3" w15:restartNumberingAfterBreak="0">
     <w:nsid w:val="77332EA8"/>
     <w:multiLevelType w:val="hybridMultilevel"/>
     <w:tmpl w:val="2BFEF42C"/>
@@ -1152,7 +2171,7 @@
       </w:rPr>
     </w:lvl>
   </w:abstractNum>
-  <w:abstractNum w:abstractNumId="3" w15:restartNumberingAfterBreak="0">
+  <w:abstractNum w:abstractNumId="4" w15:restartNumberingAfterBreak="0">
     <w:nsid w:val="794818F9"/>
     <w:multiLevelType w:val="hybridMultilevel"/>
     <w:tmpl w:val="5E98731A"/>
@@ -1272,9 +2291,12 @@
     <w:abstractNumId w:val="0"/>
   </w:num>
   <w:num w:numId="3">
+    <w:abstractNumId w:val="4"/>
+  </w:num>
+  <w:num w:numId="4">
     <w:abstractNumId w:val="3"/>
   </w:num>
-  <w:num w:numId="4">
+  <w:num w:numId="5">
     <w:abstractNumId w:val="2"/>
   </w:num>
 </w:numbering>

</xml_diff>